<commit_message>
Alla uppgifter i kapitell elva förutom sista.
</commit_message>
<xml_diff>
--- a/Gränssnittsdesign/Målgruppuppgift.docx
+++ b/Gränssnittsdesign/Målgruppuppgift.docx
@@ -514,8 +514,27 @@
     </w:p>
     <w:p>
       <w:r>
-        <w:t>Såhär ser det under menyn ut. Jag har tänk att rubrikerna ska dela av så att man vet vad allting handlar om. Profilbilden visar då bilden på användaren för att chefen som letar upp dig ska kunna se hur du ser ut, om du passar för jobbet. Sen har jag valt passande rubriker för en profil. Det ska inte vara för mycket bullshit och prat om dig själv utöver det som behövs för jobbet. Det är ju första intrycket som är det de flesta går på, och det är ju oftast profilbilden man ser först, så jag tycker att det är mycket fokus där. Dock är informationen det som gör att man sedan fortsätter läsa.</w:t>
-      </w:r>
+        <w:t>Såhär ser det under menyn ut. Jag har tänk att rubrikerna ska dela av så att man vet vad allting handlar om. Profilbilden visar då bilden på användaren för att chefen som letar upp dig ska kunna se hur du ser ut, om du passar för jobbet. Sen har jag valt passande rubriker för en profil. Det s</w:t>
+      </w:r>
+      <w:r>
+        <w:t>ka inte vara för mycket prat om annat</w:t>
+      </w:r>
+      <w:r>
+        <w:t xml:space="preserve"> och prat om dig själv utöver det som behövs för jobbet. Det är ju första intrycket som är det de flesta går på, och det är ju oftast profilbilden man ser först, så jag tycker att det är mycket fokus där. Dock är informationen det som gör att man sedan fortsätter läsa.</w:t>
+      </w:r>
+      <w:r>
+        <w:t xml:space="preserve"> HTML5 och CSS3 användes under detta arbete.</w:t>
+      </w:r>
+    </w:p>
+    <w:p>
+      <w:pPr>
+        <w:pStyle w:val="Rubrik2"/>
+      </w:pPr>
+      <w:r>
+        <w:t>Testning</w:t>
+      </w:r>
+    </w:p>
+    <w:p>
       <w:bookmarkStart w:id="0" w:name="_GoBack"/>
       <w:bookmarkEnd w:id="0"/>
     </w:p>

</xml_diff>